<commit_message>
Annotations and etc etc
</commit_message>
<xml_diff>
--- a/notes.docx
+++ b/notes.docx
@@ -206,11 +206,202 @@
     </w:p>
     <w:p>
       <w:pPr>
+        <w:rPr>
+          <w:lang w:val="en-US"/>
+        </w:rPr>
+      </w:pPr>
+    </w:p>
+    <w:p>
+      <w:pPr>
+        <w:rPr>
+          <w:lang w:val="en-US"/>
+        </w:rPr>
+      </w:pPr>
+    </w:p>
+    <w:p>
+      <w:pPr>
+        <w:rPr>
+          <w:lang w:val="en-US"/>
+        </w:rPr>
+      </w:pPr>
+    </w:p>
+    <w:p>
+      <w:pPr>
+        <w:rPr>
+          <w:lang w:val="en-US"/>
+        </w:rPr>
+      </w:pPr>
+    </w:p>
+    <w:p>
+      <w:pPr>
+        <w:rPr>
+          <w:lang w:val="en-US"/>
+        </w:rPr>
+      </w:pPr>
+    </w:p>
+    <w:p>
+      <w:pPr>
+        <w:rPr>
+          <w:lang w:val="en-US"/>
+        </w:rPr>
+      </w:pPr>
+      <w:r>
+        <w:rPr>
+          <w:lang w:val="en-US"/>
+        </w:rPr>
+        <w:lastRenderedPageBreak/>
+        <w:t xml:space="preserve">Annotations: </w:t>
+      </w:r>
+    </w:p>
+    <w:p>
+      <w:pPr>
+        <w:rPr>
+          <w:lang w:val="en-US"/>
+        </w:rPr>
+      </w:pPr>
+      <w:r>
+        <w:rPr>
+          <w:noProof/>
+        </w:rPr>
+        <w:drawing>
+          <wp:inline distT="0" distB="0" distL="0" distR="0" wp14:anchorId="11222DE0" wp14:editId="1B56BF8B">
+            <wp:extent cx="5731510" cy="3223895"/>
+            <wp:effectExtent l="0" t="0" r="2540" b="0"/>
+            <wp:docPr id="877265949" name="Picture 1"/>
+            <wp:cNvGraphicFramePr>
+              <a:graphicFrameLocks xmlns:a="http://schemas.openxmlformats.org/drawingml/2006/main" noChangeAspect="1"/>
+            </wp:cNvGraphicFramePr>
+            <a:graphic xmlns:a="http://schemas.openxmlformats.org/drawingml/2006/main">
+              <a:graphicData uri="http://schemas.openxmlformats.org/drawingml/2006/picture">
+                <pic:pic xmlns:pic="http://schemas.openxmlformats.org/drawingml/2006/picture">
+                  <pic:nvPicPr>
+                    <pic:cNvPr id="877265949" name=""/>
+                    <pic:cNvPicPr/>
+                  </pic:nvPicPr>
+                  <pic:blipFill>
+                    <a:blip r:embed="rId7"/>
+                    <a:stretch>
+                      <a:fillRect/>
+                    </a:stretch>
+                  </pic:blipFill>
+                  <pic:spPr>
+                    <a:xfrm>
+                      <a:off x="0" y="0"/>
+                      <a:ext cx="5731510" cy="3223895"/>
+                    </a:xfrm>
+                    <a:prstGeom prst="rect">
+                      <a:avLst/>
+                    </a:prstGeom>
+                  </pic:spPr>
+                </pic:pic>
+              </a:graphicData>
+            </a:graphic>
+          </wp:inline>
+        </w:drawing>
+      </w:r>
+    </w:p>
+    <w:p>
+      <w:pPr>
         <w:pStyle w:val="ListParagraph"/>
         <w:numPr>
           <w:ilvl w:val="0"/>
           <w:numId w:val="1"/>
         </w:numPr>
+        <w:rPr>
+          <w:lang w:val="en-US"/>
+        </w:rPr>
+      </w:pPr>
+      <w:r>
+        <w:rPr>
+          <w:lang w:val="en-US"/>
+        </w:rPr>
+        <w:t>@</w:t>
+      </w:r>
+      <w:r>
+        <w:rPr>
+          <w:lang w:val="en-US"/>
+        </w:rPr>
+        <w:t>Component annotation is used to tell spring to automatically manage this object for us</w:t>
+      </w:r>
+      <w:r>
+        <w:rPr>
+          <w:lang w:val="en-US"/>
+        </w:rPr>
+        <w:t>.</w:t>
+      </w:r>
+    </w:p>
+    <w:p>
+      <w:pPr>
+        <w:pStyle w:val="ListParagraph"/>
+        <w:numPr>
+          <w:ilvl w:val="0"/>
+          <w:numId w:val="1"/>
+        </w:numPr>
+        <w:rPr>
+          <w:lang w:val="en-US"/>
+        </w:rPr>
+      </w:pPr>
+      <w:proofErr w:type="gramStart"/>
+      <w:r>
+        <w:rPr>
+          <w:lang w:val="en-US"/>
+        </w:rPr>
+        <w:t>@Service annotation is</w:t>
+      </w:r>
+      <w:proofErr w:type="gramEnd"/>
+      <w:r>
+        <w:rPr>
+          <w:lang w:val="en-US"/>
+        </w:rPr>
+        <w:t xml:space="preserve"> used for business logics.</w:t>
+      </w:r>
+    </w:p>
+    <w:p>
+      <w:pPr>
+        <w:pStyle w:val="ListParagraph"/>
+        <w:numPr>
+          <w:ilvl w:val="0"/>
+          <w:numId w:val="1"/>
+        </w:numPr>
+        <w:rPr>
+          <w:lang w:val="en-US"/>
+        </w:rPr>
+      </w:pPr>
+      <w:r>
+        <w:rPr>
+          <w:lang w:val="en-US"/>
+        </w:rPr>
+        <w:t>@Repository is used for databases.</w:t>
+      </w:r>
+    </w:p>
+    <w:p>
+      <w:pPr>
+        <w:pStyle w:val="ListParagraph"/>
+        <w:numPr>
+          <w:ilvl w:val="0"/>
+          <w:numId w:val="1"/>
+        </w:numPr>
+        <w:rPr>
+          <w:lang w:val="en-US"/>
+        </w:rPr>
+      </w:pPr>
+      <w:r>
+        <w:rPr>
+          <w:lang w:val="en-US"/>
+        </w:rPr>
+        <w:t>@Controller is used for telling Spring that this class is a controller, it will control the flow of the build execution.</w:t>
+      </w:r>
+    </w:p>
+    <w:p>
+      <w:pPr>
+        <w:ind w:left="360"/>
+        <w:rPr>
+          <w:lang w:val="en-US"/>
+        </w:rPr>
+      </w:pPr>
+    </w:p>
+    <w:p>
+      <w:pPr>
         <w:rPr>
           <w:lang w:val="en-US"/>
         </w:rPr>
@@ -231,7 +422,7 @@
   <w:abstractNum w:abstractNumId="0" w15:restartNumberingAfterBreak="0">
     <w:nsid w:val="48C72BA2"/>
     <w:multiLevelType w:val="hybridMultilevel"/>
-    <w:tmpl w:val="2CCE5364"/>
+    <w:tmpl w:val="103C31CE"/>
     <w:lvl w:ilvl="0" w:tplc="40090001">
       <w:start w:val="1"/>
       <w:numFmt w:val="bullet"/>

</xml_diff>